<commit_message>
06-2-Spring 中基于 AOP 的 @AspectJ
</commit_message>
<xml_diff>
--- a/路线/01_spring/05-7-Spring 自定义事件.docx
+++ b/路线/01_spring/05-7-Spring 自定义事件.docx
@@ -8,14 +8,6 @@
         <w:spacing w:before="300"/>
         <w:jc w:val="left"/>
         <w:outlineLvl w:val="0"/>
-        <w:rPr>
-          <w:rFonts w:ascii="宋体" w:eastAsia="宋体" w:hAnsi="宋体" w:cs="宋体"/>
-          <w:color w:val="707070"/>
-          <w:kern w:val="0"/>
-          <w:szCs w:val="21"/>
-        </w:rPr>
-      </w:pPr>
-      <w:r>
         <w:rPr>
           <w:rFonts w:ascii="宋体" w:eastAsia="宋体" w:hAnsi="宋体" w:cs="宋体"/>
           <w:b/>
@@ -25,7 +17,52 @@
           <w:sz w:val="42"/>
           <w:szCs w:val="42"/>
         </w:rPr>
+      </w:pPr>
+      <w:r>
+        <w:rPr>
+          <w:rFonts w:ascii="宋体" w:eastAsia="宋体" w:hAnsi="宋体" w:cs="宋体"/>
+          <w:b/>
+          <w:bCs/>
+          <w:color w:val="333333"/>
+          <w:kern w:val="36"/>
+          <w:sz w:val="42"/>
+          <w:szCs w:val="42"/>
+        </w:rPr>
         <w:t>Spring 中的自定义事件</w:t>
+      </w:r>
+    </w:p>
+    <w:p>
+      <w:pPr>
+        <w:widowControl/>
+        <w:shd w:val="clear" w:color="auto" w:fill="FFFFFF"/>
+        <w:jc w:val="left"/>
+        <w:rPr>
+          <w:rFonts w:ascii="微软雅黑" w:eastAsia="微软雅黑" w:hAnsi="微软雅黑" w:cs="宋体" w:hint="eastAsia"/>
+          <w:color w:val="333333"/>
+          <w:kern w:val="0"/>
+          <w:sz w:val="23"/>
+          <w:szCs w:val="23"/>
+        </w:rPr>
+      </w:pPr>
+      <w:r>
+        <w:rPr>
+          <w:rFonts w:ascii="微软雅黑" w:eastAsia="微软雅黑" w:hAnsi="微软雅黑" w:cs="宋体" w:hint="eastAsia"/>
+          <w:color w:val="333333"/>
+          <w:kern w:val="0"/>
+          <w:sz w:val="23"/>
+          <w:szCs w:val="23"/>
+        </w:rPr>
+        <w:t>项目地址：</w:t>
+      </w:r>
+      <w:r>
+        <w:rPr>
+          <w:rFonts w:ascii="微软雅黑" w:eastAsia="微软雅黑" w:hAnsi="微软雅黑" w:cs="宋体"/>
+          <w:color w:val="333333"/>
+          <w:kern w:val="0"/>
+          <w:sz w:val="18"/>
+          <w:szCs w:val="18"/>
+        </w:rPr>
+        <w:t>https://github.com/xuegang20/mystudyrecode/tree/main/code/SpringExample</w:t>
       </w:r>
     </w:p>
     <w:p>
@@ -63,7 +100,7 @@
         <w:spacing w:after="75"/>
         <w:jc w:val="left"/>
         <w:rPr>
-          <w:rFonts w:ascii="微软雅黑" w:eastAsia="微软雅黑" w:hAnsi="微软雅黑" w:cs="宋体" w:hint="eastAsia"/>
+          <w:rFonts w:ascii="微软雅黑" w:eastAsia="微软雅黑" w:hAnsi="微软雅黑" w:cs="宋体"/>
           <w:color w:val="333333"/>
           <w:kern w:val="0"/>
           <w:sz w:val="23"/>
@@ -122,7 +159,7 @@
               <w:widowControl/>
               <w:jc w:val="center"/>
               <w:rPr>
-                <w:rFonts w:ascii="宋体" w:eastAsia="宋体" w:hAnsi="宋体" w:cs="宋体" w:hint="eastAsia"/>
+                <w:rFonts w:ascii="宋体" w:eastAsia="宋体" w:hAnsi="宋体" w:cs="宋体"/>
                 <w:b/>
                 <w:bCs/>
                 <w:kern w:val="0"/>
@@ -1878,6 +1915,7 @@
           <w:kern w:val="0"/>
           <w:szCs w:val="21"/>
         </w:rPr>
+        <w:lastRenderedPageBreak/>
         <w:t>}</w:t>
       </w:r>
     </w:p>
@@ -1886,22 +1924,21 @@
         <w:widowControl/>
         <w:jc w:val="left"/>
         <w:rPr>
+          <w:rFonts w:ascii="微软雅黑" w:eastAsia="微软雅黑" w:hAnsi="微软雅黑" w:cs="宋体"/>
+          <w:color w:val="333333"/>
+          <w:kern w:val="0"/>
+          <w:sz w:val="23"/>
+          <w:szCs w:val="23"/>
+        </w:rPr>
+      </w:pPr>
+      <w:r>
+        <w:rPr>
           <w:rFonts w:ascii="微软雅黑" w:eastAsia="微软雅黑" w:hAnsi="微软雅黑" w:cs="宋体" w:hint="eastAsia"/>
           <w:color w:val="333333"/>
           <w:kern w:val="0"/>
           <w:sz w:val="23"/>
           <w:szCs w:val="23"/>
         </w:rPr>
-      </w:pPr>
-      <w:r>
-        <w:rPr>
-          <w:rFonts w:ascii="微软雅黑" w:eastAsia="微软雅黑" w:hAnsi="微软雅黑" w:cs="宋体" w:hint="eastAsia"/>
-          <w:color w:val="333333"/>
-          <w:kern w:val="0"/>
-          <w:sz w:val="23"/>
-          <w:szCs w:val="23"/>
-        </w:rPr>
-        <w:lastRenderedPageBreak/>
         <w:t>下面是 </w:t>
       </w:r>
       <w:r>
@@ -3147,7 +3184,7 @@
         </w:tabs>
         <w:jc w:val="left"/>
         <w:rPr>
-          <w:rFonts w:ascii="Consolas" w:eastAsia="宋体" w:hAnsi="Consolas" w:cs="宋体" w:hint="eastAsia"/>
+          <w:rFonts w:ascii="Consolas" w:eastAsia="宋体" w:hAnsi="Consolas" w:cs="宋体"/>
           <w:color w:val="F8F8F2"/>
           <w:kern w:val="0"/>
           <w:szCs w:val="21"/>
@@ -3858,7 +3895,7 @@
         </w:tabs>
         <w:jc w:val="left"/>
         <w:rPr>
-          <w:rFonts w:ascii="Consolas" w:eastAsia="宋体" w:hAnsi="Consolas" w:cs="宋体" w:hint="eastAsia"/>
+          <w:rFonts w:ascii="Consolas" w:eastAsia="宋体" w:hAnsi="Consolas" w:cs="宋体"/>
           <w:color w:val="F8F8F2"/>
           <w:kern w:val="0"/>
           <w:szCs w:val="21"/>
@@ -4890,6 +4927,7 @@
           <w:kern w:val="0"/>
           <w:szCs w:val="21"/>
         </w:rPr>
+        <w:lastRenderedPageBreak/>
         <w:t xml:space="preserve">      </w:t>
       </w:r>
       <w:proofErr w:type="spellStart"/>
@@ -4991,7 +5029,7 @@
         </w:tabs>
         <w:jc w:val="left"/>
         <w:rPr>
-          <w:rFonts w:ascii="Consolas" w:eastAsia="宋体" w:hAnsi="Consolas" w:cs="宋体" w:hint="eastAsia"/>
+          <w:rFonts w:ascii="Consolas" w:eastAsia="宋体" w:hAnsi="Consolas" w:cs="宋体"/>
           <w:color w:val="F8F8F2"/>
           <w:kern w:val="0"/>
           <w:szCs w:val="21"/>
@@ -5004,7 +5042,6 @@
           <w:kern w:val="0"/>
           <w:szCs w:val="21"/>
         </w:rPr>
-        <w:lastRenderedPageBreak/>
         <w:t>}</w:t>
       </w:r>
     </w:p>
@@ -5058,7 +5095,7 @@
         <w:widowControl/>
         <w:jc w:val="left"/>
         <w:rPr>
-          <w:rFonts w:ascii="微软雅黑" w:eastAsia="微软雅黑" w:hAnsi="微软雅黑" w:cs="宋体" w:hint="eastAsia"/>
+          <w:rFonts w:ascii="微软雅黑" w:eastAsia="微软雅黑" w:hAnsi="微软雅黑" w:cs="宋体"/>
           <w:color w:val="333333"/>
           <w:kern w:val="0"/>
           <w:sz w:val="23"/>
@@ -6103,7 +6140,7 @@
         </w:tabs>
         <w:jc w:val="left"/>
         <w:rPr>
-          <w:rFonts w:ascii="Consolas" w:eastAsia="宋体" w:hAnsi="Consolas" w:cs="宋体" w:hint="eastAsia"/>
+          <w:rFonts w:ascii="Consolas" w:eastAsia="宋体" w:hAnsi="Consolas" w:cs="宋体"/>
           <w:color w:val="F8F8F2"/>
           <w:kern w:val="0"/>
           <w:szCs w:val="21"/>
@@ -6166,7 +6203,7 @@
         <w:widowControl/>
         <w:jc w:val="left"/>
         <w:rPr>
-          <w:rFonts w:ascii="微软雅黑" w:eastAsia="微软雅黑" w:hAnsi="微软雅黑" w:cs="宋体" w:hint="eastAsia"/>
+          <w:rFonts w:ascii="微软雅黑" w:eastAsia="微软雅黑" w:hAnsi="微软雅黑" w:cs="宋体"/>
           <w:color w:val="333333"/>
           <w:kern w:val="0"/>
           <w:sz w:val="23"/>
@@ -6250,7 +6287,7 @@
         </w:tabs>
         <w:jc w:val="left"/>
         <w:rPr>
-          <w:rFonts w:ascii="Consolas" w:eastAsia="宋体" w:hAnsi="Consolas" w:cs="宋体" w:hint="eastAsia"/>
+          <w:rFonts w:ascii="Consolas" w:eastAsia="宋体" w:hAnsi="Consolas" w:cs="宋体"/>
           <w:color w:val="F8F8F2"/>
           <w:kern w:val="0"/>
           <w:szCs w:val="21"/>

</xml_diff>